<commit_message>
bao cao tien do
Signed-off-by: TramMai01 <maitram570@gmail.com>
</commit_message>
<xml_diff>
--- a/propress-report/Progress_Report.docx
+++ b/propress-report/Progress_Report.docx
@@ -334,7 +334,13 @@
               <w:t>3</w:t>
             </w:r>
             <w:r>
-              <w:t>/11/2023</w:t>
+              <w:t>/1</w:t>
+            </w:r>
+            <w:r>
+              <w:t>2</w:t>
+            </w:r>
+            <w:r>
+              <w:t>/2023</w:t>
             </w:r>
           </w:p>
         </w:tc>

</xml_diff>